<commit_message>
Adding market research script
</commit_message>
<xml_diff>
--- a/Brainstorming_Ideas.docx
+++ b/Brainstorming_Ideas.docx
@@ -332,6 +332,55 @@
       <w:r>
         <w:t xml:space="preserve">The soybeans are not grown or made in China like most products, they’re grown locally in the state of Illinois. This means you are supporting local soybean farms and a small local business. </w:t>
       </w:r>
+      <w:r>
+        <w:t xml:space="preserve">Did you know based on the </w:t>
+      </w:r>
+      <w:r>
+        <w:lastRenderedPageBreak/>
+        <w:t xml:space="preserve">Census of Agriculture </w:t>
+      </w:r>
+      <w:r>
+        <w:t>growers in 2022 had less farmland acres</w:t>
+      </w:r>
+      <w:r>
+        <w:t xml:space="preserve"> (land that is suitable for </w:t>
+      </w:r>
+      <w:r>
+        <w:t>farming) compared</w:t>
+      </w:r>
+      <w:r>
+        <w:t xml:space="preserve"> to the maximum value of </w:t>
+      </w:r>
+      <w:r>
+        <w:t xml:space="preserve">farmland acres </w:t>
+      </w:r>
+      <w:r>
+        <w:t xml:space="preserve">in </w:t>
+      </w:r>
+      <w:r>
+        <w:t>all four years, that is 2007,2012</w:t>
+      </w:r>
+      <w:r>
+        <w:t>, 2017</w:t>
+      </w:r>
+      <w:r>
+        <w:t>, and</w:t>
+      </w:r>
+      <w:r>
+        <w:t xml:space="preserve"> 2022 that the survey was conducted. </w:t>
+      </w:r>
+      <w:r>
+        <w:t xml:space="preserve">Based on the </w:t>
+      </w:r>
+      <w:r>
+        <w:t>data,</w:t>
+      </w:r>
+      <w:r>
+        <w:t xml:space="preserve"> 2022 growers also had less cropland acres (a type of farmland that is used to grow plants for human consumption, animal feed, or fuel) compared to the maximum value of cropland acres in all four years.</w:t>
+      </w:r>
+      <w:r>
+        <w:t xml:space="preserve"> Also, the total income for Illinois commodity and export of soybeans was $61,350,571 in 2022.</w:t>
+      </w:r>
     </w:p>
     <w:p>
       <w:pPr>
@@ -340,7 +389,6 @@
         </w:tabs>
       </w:pPr>
       <w:r>
-        <w:lastRenderedPageBreak/>
         <w:t xml:space="preserve">Raise your hand if you ever used a candle then after a </w:t>
       </w:r>
       <w:r>
@@ -350,10 +398,7 @@
         <w:t xml:space="preserve"> notice a dark film on your glass container or walls?  Okay, I see a few hands up. That my friend is soot, which is the wax that is drawn to the wick faster than it can burn, causing an incomplete chemical reaction. That means that as the extra unburned wax releases into the air, it leaves behind a </w:t>
       </w:r>
       <w:r>
-        <w:t>black residue</w:t>
-      </w:r>
-      <w:r>
-        <w:t xml:space="preserve"> </w:t>
+        <w:t xml:space="preserve">black residue </w:t>
       </w:r>
       <w:r>
         <w:t xml:space="preserve">on your walls. </w:t>
@@ -452,13 +497,6 @@
       <w:r>
         <w:t>”</w:t>
       </w:r>
-    </w:p>
-    <w:p>
-      <w:pPr>
-        <w:tabs>
-          <w:tab w:val="left" w:pos="6030"/>
-        </w:tabs>
-      </w:pPr>
     </w:p>
     <w:p>
       <w:pPr>
@@ -477,34 +515,6 @@
           <w:bCs/>
         </w:rPr>
       </w:pPr>
-      <w:r>
-        <w:rPr>
-          <w:b/>
-          <w:bCs/>
-        </w:rPr>
-        <w:tab/>
-      </w:r>
-    </w:p>
-    <w:p>
-      <w:pPr>
-        <w:tabs>
-          <w:tab w:val="left" w:pos="6030"/>
-        </w:tabs>
-        <w:rPr>
-          <w:b/>
-          <w:bCs/>
-        </w:rPr>
-      </w:pPr>
-    </w:p>
-    <w:p>
-      <w:pPr>
-        <w:tabs>
-          <w:tab w:val="left" w:pos="8445"/>
-        </w:tabs>
-      </w:pPr>
-      <w:r>
-        <w:tab/>
-      </w:r>
     </w:p>
     <w:p/>
     <w:p>
@@ -1365,6 +1375,7 @@
   <w:style w:type="character" w:default="1" w:styleId="DefaultParagraphFont">
     <w:name w:val="Default Paragraph Font"/>
     <w:uiPriority w:val="1"/>
+    <w:semiHidden/>
     <w:unhideWhenUsed/>
   </w:style>
   <w:style w:type="table" w:default="1" w:styleId="TableNormal">

</xml_diff>

<commit_message>
Deleting image will upload again
</commit_message>
<xml_diff>
--- a/Brainstorming_Ideas.docx
+++ b/Brainstorming_Ideas.docx
@@ -27,7 +27,10 @@
         <w:t>Business name</w:t>
       </w:r>
       <w:r>
-        <w:t>: Jen’s Sprinkles Spectacles</w:t>
+        <w:t>: Jen</w:t>
+      </w:r>
+      <w:r>
+        <w:t>SprinkleSpectacles</w:t>
       </w:r>
     </w:p>
     <w:p>

</xml_diff>